<commit_message>
Redid beta diversity after converting 3.3B to oxycline
</commit_message>
<xml_diff>
--- a/Tables/betaThreeTable.docx
+++ b/Tables/betaThreeTable.docx
@@ -2233,7 +2233,7 @@
                 <w:szCs w:val="22"/>
                 <w:color w:val="000000"/>
               </w:rPr>
-              <w:t xml:space="preserve"> 0.004</w:t>
+              <w:t xml:space="preserve"> 0.005</w:t>
             </w:r>
           </w:p>
         </w:tc>
@@ -3489,7 +3489,7 @@
                 <w:szCs w:val="22"/>
                 <w:color w:val="000000"/>
               </w:rPr>
-              <w:t xml:space="preserve"> 0.001</w:t>
+              <w:t xml:space="preserve"> 0.002</w:t>
             </w:r>
           </w:p>
         </w:tc>

</xml_diff>

<commit_message>
Debugged RDA result tables
</commit_message>
<xml_diff>
--- a/Tables/betaThreeTable.docx
+++ b/Tables/betaThreeTable.docx
@@ -576,7 +576,7 @@
                 <w:szCs w:val="22"/>
                 <w:color w:val="000000"/>
               </w:rPr>
-              <w:t xml:space="preserve">3.3% </w:t>
+              <w:t xml:space="preserve">7.7% </w:t>
             </w:r>
           </w:p>
         </w:tc>
@@ -887,7 +887,7 @@
                 <w:szCs w:val="22"/>
                 <w:color w:val="000000"/>
               </w:rPr>
-              <w:t xml:space="preserve">1.4% </w:t>
+              <w:t xml:space="preserve">3.3% </w:t>
             </w:r>
           </w:p>
         </w:tc>
@@ -1198,7 +1198,7 @@
                 <w:szCs w:val="22"/>
                 <w:color w:val="000000"/>
               </w:rPr>
-              <w:t xml:space="preserve">7.6% </w:t>
+              <w:t xml:space="preserve">18.0%</w:t>
             </w:r>
           </w:p>
         </w:tc>
@@ -1509,7 +1509,7 @@
                 <w:szCs w:val="22"/>
                 <w:color w:val="000000"/>
               </w:rPr>
-              <w:t xml:space="preserve">30.1%</w:t>
+              <w:t xml:space="preserve">71.1%</w:t>
             </w:r>
           </w:p>
         </w:tc>
@@ -1832,7 +1832,7 @@
                 <w:szCs w:val="22"/>
                 <w:color w:val="000000"/>
               </w:rPr>
-              <w:t xml:space="preserve">3.0% </w:t>
+              <w:t xml:space="preserve">8.4% </w:t>
             </w:r>
           </w:p>
         </w:tc>
@@ -2143,7 +2143,7 @@
                 <w:szCs w:val="22"/>
                 <w:color w:val="000000"/>
               </w:rPr>
-              <w:t xml:space="preserve">1.4% </w:t>
+              <w:t xml:space="preserve">3.7% </w:t>
             </w:r>
           </w:p>
         </w:tc>
@@ -2454,7 +2454,7 @@
                 <w:szCs w:val="22"/>
                 <w:color w:val="000000"/>
               </w:rPr>
-              <w:t xml:space="preserve">9.9% </w:t>
+              <w:t xml:space="preserve">27.1%</w:t>
             </w:r>
           </w:p>
         </w:tc>
@@ -2765,7 +2765,7 @@
                 <w:szCs w:val="22"/>
                 <w:color w:val="000000"/>
               </w:rPr>
-              <w:t xml:space="preserve">22.2%</w:t>
+              <w:t xml:space="preserve">60.9%</w:t>
             </w:r>
           </w:p>
         </w:tc>
@@ -3088,7 +3088,7 @@
                 <w:szCs w:val="22"/>
                 <w:color w:val="000000"/>
               </w:rPr>
-              <w:t xml:space="preserve">2.1% </w:t>
+              <w:t xml:space="preserve">9.9% </w:t>
             </w:r>
           </w:p>
         </w:tc>
@@ -3399,7 +3399,7 @@
                 <w:szCs w:val="22"/>
                 <w:color w:val="000000"/>
               </w:rPr>
-              <w:t xml:space="preserve">1.0% </w:t>
+              <w:t xml:space="preserve">4.8% </w:t>
             </w:r>
           </w:p>
         </w:tc>
@@ -3710,7 +3710,7 @@
                 <w:szCs w:val="22"/>
                 <w:color w:val="000000"/>
               </w:rPr>
-              <w:t xml:space="preserve">4.7% </w:t>
+              <w:t xml:space="preserve">22.0%</w:t>
             </w:r>
           </w:p>
         </w:tc>
@@ -4021,7 +4021,7 @@
                 <w:szCs w:val="22"/>
                 <w:color w:val="000000"/>
               </w:rPr>
-              <w:t xml:space="preserve">13.4%</w:t>
+              <w:t xml:space="preserve">63.3%</w:t>
             </w:r>
           </w:p>
         </w:tc>

</xml_diff>